<commit_message>
Documentacion modificada Atributo "Salud" añadido al diagrama E-R
</commit_message>
<xml_diff>
--- a/Documentacion/Documentacion Sprint 1.docx
+++ b/Documentacion/Documentacion Sprint 1.docx
@@ -1,6 +1,6 @@
 
 <file path=word/document.xml><?xml version="1.0" encoding="utf-8"?>
-<w:document xmlns:wpc="http://schemas.microsoft.com/office/word/2010/wordprocessingCanvas" xmlns:cx="http://schemas.microsoft.com/office/drawing/2014/chartex" xmlns:cx1="http://schemas.microsoft.com/office/drawing/2015/9/8/chartex" xmlns:cx2="http://schemas.microsoft.com/office/drawing/2015/10/21/chartex" xmlns:cx3="http://schemas.microsoft.com/office/drawing/2016/5/9/chartex" xmlns:cx4="http://schemas.microsoft.com/office/drawing/2016/5/10/chartex" xmlns:cx5="http://schemas.microsoft.com/office/drawing/2016/5/11/chartex" xmlns:cx6="http://schemas.microsoft.com/office/drawing/2016/5/12/chartex" xmlns:cx7="http://schemas.microsoft.com/office/drawing/2016/5/13/chartex" xmlns:cx8="http://schemas.microsoft.com/office/drawing/2016/5/14/chartex" xmlns:mc="http://schemas.openxmlformats.org/markup-compatibility/2006" xmlns:aink="http://schemas.microsoft.com/office/drawing/2016/ink" xmlns:am3d="http://schemas.microsoft.com/office/drawing/2017/model3d" xmlns:o="urn:schemas-microsoft-com:office:office" xmlns:oel="http://schemas.microsoft.com/office/2019/extlst" xmlns:r="http://schemas.openxmlformats.org/officeDocument/2006/relationships" xmlns:m="http://schemas.openxmlformats.org/officeDocument/2006/math" xmlns:v="urn:schemas-microsoft-com:vml" xmlns:wp14="http://schemas.microsoft.com/office/word/2010/wordprocessingDrawing" xmlns:wp="http://schemas.openxmlformats.org/drawingml/2006/wordprocessingDrawing" xmlns:w10="urn:schemas-microsoft-com:office:word" xmlns:w="http://schemas.openxmlformats.org/wordprocessingml/2006/main" xmlns:w14="http://schemas.microsoft.com/office/word/2010/wordml" xmlns:w15="http://schemas.microsoft.com/office/word/2012/wordml" xmlns:w16cex="http://schemas.microsoft.com/office/word/2018/wordml/cex" xmlns:w16cid="http://schemas.microsoft.com/office/word/2016/wordml/cid" xmlns:w16="http://schemas.microsoft.com/office/word/2018/wordml" xmlns:w16du="http://schemas.microsoft.com/office/word/2023/wordml/word16du" xmlns:w16sdtdh="http://schemas.microsoft.com/office/word/2020/wordml/sdtdatahash" xmlns:w16se="http://schemas.microsoft.com/office/word/2015/wordml/symex" xmlns:wpg="http://schemas.microsoft.com/office/word/2010/wordprocessingGroup" xmlns:wpi="http://schemas.microsoft.com/office/word/2010/wordprocessingInk" xmlns:wne="http://schemas.microsoft.com/office/word/2006/wordml" xmlns:wps="http://schemas.microsoft.com/office/word/2010/wordprocessingShape" mc:Ignorable="w14 w15 w16se w16cid w16 w16cex w16sdtdh w16du wp14">
+<w:document xmlns:wpc="http://schemas.microsoft.com/office/word/2010/wordprocessingCanvas" xmlns:cx="http://schemas.microsoft.com/office/drawing/2014/chartex" xmlns:cx1="http://schemas.microsoft.com/office/drawing/2015/9/8/chartex" xmlns:cx2="http://schemas.microsoft.com/office/drawing/2015/10/21/chartex" xmlns:cx3="http://schemas.microsoft.com/office/drawing/2016/5/9/chartex" xmlns:cx4="http://schemas.microsoft.com/office/drawing/2016/5/10/chartex" xmlns:cx5="http://schemas.microsoft.com/office/drawing/2016/5/11/chartex" xmlns:cx6="http://schemas.microsoft.com/office/drawing/2016/5/12/chartex" xmlns:cx7="http://schemas.microsoft.com/office/drawing/2016/5/13/chartex" xmlns:cx8="http://schemas.microsoft.com/office/drawing/2016/5/14/chartex" xmlns:mc="http://schemas.openxmlformats.org/markup-compatibility/2006" xmlns:aink="http://schemas.microsoft.com/office/drawing/2016/ink" xmlns:am3d="http://schemas.microsoft.com/office/drawing/2017/model3d" xmlns:o="urn:schemas-microsoft-com:office:office" xmlns:oel="http://schemas.microsoft.com/office/2019/extlst" xmlns:r="http://schemas.openxmlformats.org/officeDocument/2006/relationships" xmlns:m="http://schemas.openxmlformats.org/officeDocument/2006/math" xmlns:v="urn:schemas-microsoft-com:vml" xmlns:wp14="http://schemas.microsoft.com/office/word/2010/wordprocessingDrawing" xmlns:wp="http://schemas.openxmlformats.org/drawingml/2006/wordprocessingDrawing" xmlns:w10="urn:schemas-microsoft-com:office:word" xmlns:w="http://schemas.openxmlformats.org/wordprocessingml/2006/main" xmlns:w14="http://schemas.microsoft.com/office/word/2010/wordml" xmlns:w15="http://schemas.microsoft.com/office/word/2012/wordml" xmlns:w16cex="http://schemas.microsoft.com/office/word/2018/wordml/cex" xmlns:w16cid="http://schemas.microsoft.com/office/word/2016/wordml/cid" xmlns:w16="http://schemas.microsoft.com/office/word/2018/wordml" xmlns:w16sdtdh="http://schemas.microsoft.com/office/word/2020/wordml/sdtdatahash" xmlns:w16se="http://schemas.microsoft.com/office/word/2015/wordml/symex" xmlns:wpg="http://schemas.microsoft.com/office/word/2010/wordprocessingGroup" xmlns:wpi="http://schemas.microsoft.com/office/word/2010/wordprocessingInk" xmlns:wne="http://schemas.microsoft.com/office/word/2006/wordml" xmlns:wps="http://schemas.microsoft.com/office/word/2010/wordprocessingShape" mc:Ignorable="w14 w15 w16se w16cid w16 w16cex w16sdtdh wp14">
   <w:body>
     <w:sdt>
       <w:sdtPr>
@@ -19,7 +19,7 @@
       <w:sdtContent>
         <w:p>
           <w:pPr>
-            <w:pStyle w:val="NoSpacing"/>
+            <w:pStyle w:val="Sinespaciado"/>
           </w:pPr>
           <w:r>
             <w:rPr>
@@ -138,7 +138,7 @@
                               <w:txbxContent>
                                 <w:p>
                                   <w:pPr>
-                                    <w:pStyle w:val="NoSpacing"/>
+                                    <w:pStyle w:val="Sinespaciado"/>
                                     <w:jc w:val="right"/>
                                     <w:rPr>
                                       <w:color w:val="FFFFFF" w:themeColor="background1"/>
@@ -3421,7 +3421,7 @@
                         <w:txbxContent>
                           <w:p>
                             <w:pPr>
-                              <w:pStyle w:val="NoSpacing"/>
+                              <w:pStyle w:val="Sinespaciado"/>
                               <w:jc w:val="right"/>
                               <w:rPr>
                                 <w:color w:val="FFFFFF" w:themeColor="background1"/>
@@ -3612,7 +3612,7 @@
                             <w:txbxContent>
                               <w:p>
                                 <w:pPr>
-                                  <w:pStyle w:val="NoSpacing"/>
+                                  <w:pStyle w:val="Sinespaciado"/>
                                   <w:rPr>
                                     <w:rFonts w:asciiTheme="majorHAnsi" w:eastAsiaTheme="majorEastAsia" w:hAnsiTheme="majorHAnsi" w:cstheme="majorBidi"/>
                                     <w:color w:val="262626" w:themeColor="text1" w:themeTint="D9"/>
@@ -3713,7 +3713,7 @@
                       <w:txbxContent>
                         <w:p>
                           <w:pPr>
-                            <w:pStyle w:val="NoSpacing"/>
+                            <w:pStyle w:val="Sinespaciado"/>
                             <w:rPr>
                               <w:rFonts w:asciiTheme="majorHAnsi" w:eastAsiaTheme="majorEastAsia" w:hAnsiTheme="majorHAnsi" w:cstheme="majorBidi"/>
                               <w:color w:val="262626" w:themeColor="text1" w:themeTint="D9"/>
@@ -3849,7 +3849,7 @@
                             <w:txbxContent>
                               <w:p>
                                 <w:pPr>
-                                  <w:pStyle w:val="NoSpacing"/>
+                                  <w:pStyle w:val="Sinespaciado"/>
                                   <w:jc w:val="center"/>
                                   <w:rPr>
                                     <w:color w:val="156082" w:themeColor="accent1"/>
@@ -3924,7 +3924,7 @@
                               </w:p>
                               <w:p>
                                 <w:pPr>
-                                  <w:pStyle w:val="NoSpacing"/>
+                                  <w:pStyle w:val="Sinespaciado"/>
                                   <w:rPr>
                                     <w:color w:val="595959" w:themeColor="text1" w:themeTint="A6"/>
                                     <w:sz w:val="20"/>
@@ -3986,7 +3986,7 @@
                       <w:txbxContent>
                         <w:p>
                           <w:pPr>
-                            <w:pStyle w:val="NoSpacing"/>
+                            <w:pStyle w:val="Sinespaciado"/>
                             <w:jc w:val="center"/>
                             <w:rPr>
                               <w:color w:val="156082" w:themeColor="accent1"/>
@@ -4061,7 +4061,7 @@
                         </w:p>
                         <w:p>
                           <w:pPr>
-                            <w:pStyle w:val="NoSpacing"/>
+                            <w:pStyle w:val="Sinespaciado"/>
                             <w:rPr>
                               <w:color w:val="595959" w:themeColor="text1" w:themeTint="A6"/>
                               <w:sz w:val="20"/>
@@ -4112,7 +4112,7 @@
     </w:sdt>
     <w:p>
       <w:pPr>
-        <w:pStyle w:val="Heading1"/>
+        <w:pStyle w:val="Ttulo1"/>
         <w:jc w:val="center"/>
         <w:rPr>
           <w:sz w:val="52"/>
@@ -4125,6 +4125,7 @@
           <w:sz w:val="52"/>
           <w:szCs w:val="52"/>
         </w:rPr>
+        <w:lastRenderedPageBreak/>
         <w:t>ÍNDICE</w:t>
       </w:r>
       <w:bookmarkEnd w:id="0"/>
@@ -4132,7 +4133,7 @@
     <w:p/>
     <w:p>
       <w:pPr>
-        <w:pStyle w:val="TOC1"/>
+        <w:pStyle w:val="TDC1"/>
         <w:rPr>
           <w:rFonts w:eastAsiaTheme="minorEastAsia"/>
           <w:noProof/>
@@ -4153,7 +4154,7 @@
     </w:p>
     <w:p>
       <w:pPr>
-        <w:pStyle w:val="TOC1"/>
+        <w:pStyle w:val="TDC1"/>
         <w:rPr>
           <w:rFonts w:eastAsiaTheme="minorEastAsia"/>
           <w:noProof/>
@@ -4165,7 +4166,7 @@
       <w:hyperlink w:anchor="_Toc162704619" w:history="1">
         <w:r>
           <w:rPr>
-            <w:rStyle w:val="Hyperlink"/>
+            <w:rStyle w:val="Hipervnculo"/>
             <w:noProof/>
           </w:rPr>
           <w:t>Análisis y diseño de los requisitos Hardware y Software</w:t>
@@ -4222,7 +4223,7 @@
     </w:p>
     <w:p>
       <w:pPr>
-        <w:pStyle w:val="TOC2"/>
+        <w:pStyle w:val="TDC2"/>
         <w:tabs>
           <w:tab w:val="right" w:leader="dot" w:pos="8494"/>
         </w:tabs>
@@ -4237,7 +4238,7 @@
       <w:hyperlink w:anchor="_Toc162704620" w:history="1">
         <w:r>
           <w:rPr>
-            <w:rStyle w:val="Hyperlink"/>
+            <w:rStyle w:val="Hipervnculo"/>
             <w:noProof/>
           </w:rPr>
           <w:t>Software</w:t>
@@ -4294,7 +4295,7 @@
     </w:p>
     <w:p>
       <w:pPr>
-        <w:pStyle w:val="TOC3"/>
+        <w:pStyle w:val="TDC3"/>
         <w:rPr>
           <w:rFonts w:eastAsiaTheme="minorEastAsia"/>
           <w:noProof/>
@@ -4306,7 +4307,7 @@
       <w:hyperlink w:anchor="_Toc162704621" w:history="1">
         <w:r>
           <w:rPr>
-            <w:rStyle w:val="Hyperlink"/>
+            <w:rStyle w:val="Hipervnculo"/>
             <w:rFonts w:ascii="Symbol" w:hAnsi="Symbol"/>
             <w:noProof/>
           </w:rPr>
@@ -4324,7 +4325,7 @@
         </w:r>
         <w:r>
           <w:rPr>
-            <w:rStyle w:val="Hyperlink"/>
+            <w:rStyle w:val="Hipervnculo"/>
             <w:noProof/>
           </w:rPr>
           <w:t>Java</w:t>
@@ -4381,7 +4382,7 @@
     </w:p>
     <w:p>
       <w:pPr>
-        <w:pStyle w:val="TOC3"/>
+        <w:pStyle w:val="TDC3"/>
         <w:rPr>
           <w:rFonts w:eastAsiaTheme="minorEastAsia"/>
           <w:noProof/>
@@ -4393,7 +4394,7 @@
       <w:hyperlink w:anchor="_Toc162704622" w:history="1">
         <w:r>
           <w:rPr>
-            <w:rStyle w:val="Hyperlink"/>
+            <w:rStyle w:val="Hipervnculo"/>
             <w:rFonts w:ascii="Symbol" w:hAnsi="Symbol"/>
             <w:noProof/>
           </w:rPr>
@@ -4411,7 +4412,7 @@
         </w:r>
         <w:r>
           <w:rPr>
-            <w:rStyle w:val="Hyperlink"/>
+            <w:rStyle w:val="Hipervnculo"/>
             <w:noProof/>
           </w:rPr>
           <w:t>Eclipse</w:t>
@@ -4468,7 +4469,7 @@
     </w:p>
     <w:p>
       <w:pPr>
-        <w:pStyle w:val="TOC3"/>
+        <w:pStyle w:val="TDC3"/>
         <w:rPr>
           <w:rFonts w:eastAsiaTheme="minorEastAsia"/>
           <w:noProof/>
@@ -4480,7 +4481,7 @@
       <w:hyperlink w:anchor="_Toc162704623" w:history="1">
         <w:r>
           <w:rPr>
-            <w:rStyle w:val="Hyperlink"/>
+            <w:rStyle w:val="Hipervnculo"/>
             <w:rFonts w:ascii="Symbol" w:hAnsi="Symbol"/>
             <w:noProof/>
           </w:rPr>
@@ -4498,7 +4499,7 @@
         </w:r>
         <w:r>
           <w:rPr>
-            <w:rStyle w:val="Hyperlink"/>
+            <w:rStyle w:val="Hipervnculo"/>
             <w:noProof/>
           </w:rPr>
           <w:t>Git</w:t>
@@ -4555,7 +4556,7 @@
     </w:p>
     <w:p>
       <w:pPr>
-        <w:pStyle w:val="TOC3"/>
+        <w:pStyle w:val="TDC3"/>
         <w:rPr>
           <w:rFonts w:eastAsiaTheme="minorEastAsia"/>
           <w:noProof/>
@@ -4567,7 +4568,7 @@
       <w:hyperlink w:anchor="_Toc162704624" w:history="1">
         <w:r>
           <w:rPr>
-            <w:rStyle w:val="Hyperlink"/>
+            <w:rStyle w:val="Hipervnculo"/>
             <w:rFonts w:ascii="Symbol" w:hAnsi="Symbol"/>
             <w:noProof/>
           </w:rPr>
@@ -4585,7 +4586,7 @@
         </w:r>
         <w:r>
           <w:rPr>
-            <w:rStyle w:val="Hyperlink"/>
+            <w:rStyle w:val="Hipervnculo"/>
             <w:noProof/>
           </w:rPr>
           <w:t>MySQL</w:t>
@@ -4642,7 +4643,7 @@
     </w:p>
     <w:p>
       <w:pPr>
-        <w:pStyle w:val="TOC2"/>
+        <w:pStyle w:val="TDC2"/>
         <w:tabs>
           <w:tab w:val="right" w:leader="dot" w:pos="8494"/>
         </w:tabs>
@@ -4657,7 +4658,7 @@
       <w:hyperlink w:anchor="_Toc162704625" w:history="1">
         <w:r>
           <w:rPr>
-            <w:rStyle w:val="Hyperlink"/>
+            <w:rStyle w:val="Hipervnculo"/>
             <w:noProof/>
           </w:rPr>
           <w:t>Hardware</w:t>
@@ -4714,7 +4715,7 @@
     </w:p>
     <w:p>
       <w:pPr>
-        <w:pStyle w:val="TOC1"/>
+        <w:pStyle w:val="TDC1"/>
         <w:rPr>
           <w:rFonts w:eastAsiaTheme="minorEastAsia"/>
           <w:noProof/>
@@ -4726,7 +4727,7 @@
       <w:hyperlink w:anchor="_Toc162704626" w:history="1">
         <w:r>
           <w:rPr>
-            <w:rStyle w:val="Hyperlink"/>
+            <w:rStyle w:val="Hipervnculo"/>
             <w:noProof/>
           </w:rPr>
           <w:t>Planificación general del proyecto.</w:t>
@@ -4783,7 +4784,7 @@
     </w:p>
     <w:p>
       <w:pPr>
-        <w:pStyle w:val="TOC1"/>
+        <w:pStyle w:val="TDC1"/>
         <w:rPr>
           <w:rFonts w:eastAsiaTheme="minorEastAsia"/>
           <w:noProof/>
@@ -4795,7 +4796,7 @@
       <w:hyperlink w:anchor="_Toc162704627" w:history="1">
         <w:r>
           <w:rPr>
-            <w:rStyle w:val="Hyperlink"/>
+            <w:rStyle w:val="Hipervnculo"/>
             <w:noProof/>
           </w:rPr>
           <w:t>Prototipo interfaz gráfica.</w:t>
@@ -4852,7 +4853,7 @@
     </w:p>
     <w:p>
       <w:pPr>
-        <w:pStyle w:val="TOC1"/>
+        <w:pStyle w:val="TDC1"/>
         <w:tabs>
           <w:tab w:val="clear" w:pos="8494"/>
           <w:tab w:val="right" w:leader="dot" w:pos="8490"/>
@@ -4864,8 +4865,56 @@
     </w:p>
     <w:p>
       <w:pPr>
-        <w:pStyle w:val="TOC1"/>
-      </w:pPr>
+        <w:pStyle w:val="Ttulo1"/>
+        <w:jc w:val="center"/>
+        <w:rPr>
+          <w:sz w:val="52"/>
+          <w:szCs w:val="52"/>
+        </w:rPr>
+      </w:pPr>
+      <w:r>
+        <w:rPr>
+          <w:sz w:val="52"/>
+          <w:szCs w:val="52"/>
+        </w:rPr>
+        <w:t>LINKS</w:t>
+      </w:r>
+    </w:p>
+    <w:p>
+      <w:pPr>
+        <w:rPr>
+          <w:sz w:val="24"/>
+          <w:szCs w:val="24"/>
+        </w:rPr>
+      </w:pPr>
+      <w:hyperlink r:id="rId6" w:history="1">
+        <w:r>
+          <w:rPr>
+            <w:rStyle w:val="Hipervnculo"/>
+            <w:sz w:val="24"/>
+            <w:szCs w:val="24"/>
+          </w:rPr>
+          <w:t>https://github.com/ruben170305/ProyectoIntegradorDaw</w:t>
+        </w:r>
+      </w:hyperlink>
+    </w:p>
+    <w:p>
+      <w:pPr>
+        <w:rPr>
+          <w:sz w:val="24"/>
+          <w:szCs w:val="24"/>
+        </w:rPr>
+      </w:pPr>
+      <w:hyperlink r:id="rId7" w:history="1">
+        <w:r>
+          <w:rPr>
+            <w:rStyle w:val="Hipervnculo"/>
+            <w:sz w:val="24"/>
+            <w:szCs w:val="24"/>
+          </w:rPr>
+          <w:t>https://trello.com/b/JpEzRMRt/adrakode</w:t>
+        </w:r>
+      </w:hyperlink>
     </w:p>
     <w:p/>
     <w:p/>
@@ -4882,12 +4931,9 @@
     <w:p/>
     <w:p/>
     <w:p/>
-    <w:p/>
-    <w:p/>
-    <w:p/>
     <w:p>
       <w:pPr>
-        <w:pStyle w:val="Heading1"/>
+        <w:pStyle w:val="Ttulo1"/>
         <w:tabs>
           <w:tab w:val="left" w:pos="1843"/>
         </w:tabs>
@@ -4898,7 +4944,11 @@
       <w:bookmarkStart w:id="3" w:name="_Toc789513622"/>
       <w:bookmarkStart w:id="4" w:name="_Toc162704619"/>
       <w:r>
-        <w:t>Análisis y diseño de los requisitos Hardware y Software</w:t>
+        <w:lastRenderedPageBreak/>
+        <w:t>A</w:t>
+      </w:r>
+      <w:r>
+        <w:t>nálisis y diseño de los requisitos Hardware y Software</w:t>
       </w:r>
       <w:bookmarkEnd w:id="1"/>
       <w:bookmarkEnd w:id="2"/>
@@ -4923,7 +4973,7 @@
     </w:p>
     <w:p>
       <w:pPr>
-        <w:pStyle w:val="Heading2"/>
+        <w:pStyle w:val="Ttulo2"/>
         <w:jc w:val="both"/>
       </w:pPr>
       <w:bookmarkStart w:id="5" w:name="_Toc1460826281"/>
@@ -4951,7 +5001,7 @@
     </w:p>
     <w:p>
       <w:pPr>
-        <w:pStyle w:val="Heading3"/>
+        <w:pStyle w:val="Ttulo3"/>
         <w:numPr>
           <w:ilvl w:val="0"/>
           <w:numId w:val="3"/>
@@ -5040,7 +5090,7 @@
     </w:p>
     <w:p>
       <w:pPr>
-        <w:pStyle w:val="Heading3"/>
+        <w:pStyle w:val="Ttulo3"/>
         <w:numPr>
           <w:ilvl w:val="0"/>
           <w:numId w:val="3"/>
@@ -5204,7 +5254,7 @@
     </w:p>
     <w:p>
       <w:pPr>
-        <w:pStyle w:val="Heading3"/>
+        <w:pStyle w:val="Ttulo3"/>
         <w:numPr>
           <w:ilvl w:val="0"/>
           <w:numId w:val="7"/>
@@ -5267,7 +5317,7 @@
     </w:p>
     <w:p>
       <w:pPr>
-        <w:pStyle w:val="Heading3"/>
+        <w:pStyle w:val="Ttulo3"/>
         <w:numPr>
           <w:ilvl w:val="0"/>
           <w:numId w:val="6"/>
@@ -5279,6 +5329,7 @@
       <w:bookmarkStart w:id="22" w:name="_Toc1753099458"/>
       <w:bookmarkStart w:id="23" w:name="_Toc162704624"/>
       <w:r>
+        <w:lastRenderedPageBreak/>
         <w:t>MySQL</w:t>
       </w:r>
       <w:bookmarkEnd w:id="20"/>
@@ -5327,12 +5378,12 @@
     </w:p>
     <w:p>
       <w:pPr>
-        <w:pStyle w:val="Heading2"/>
+        <w:pStyle w:val="Ttulo2"/>
       </w:pPr>
     </w:p>
     <w:p>
       <w:pPr>
-        <w:pStyle w:val="Heading2"/>
+        <w:pStyle w:val="Ttulo2"/>
       </w:pPr>
       <w:bookmarkStart w:id="24" w:name="_Toc162704625"/>
       <w:r>
@@ -5342,7 +5393,7 @@
     </w:p>
     <w:tbl>
       <w:tblPr>
-        <w:tblStyle w:val="TableGrid"/>
+        <w:tblStyle w:val="Tablaconcuadrcula"/>
         <w:tblpPr w:leftFromText="141" w:rightFromText="141" w:vertAnchor="text" w:tblpY="1143"/>
         <w:tblW w:w="0" w:type="auto"/>
         <w:tblLayout w:type="fixed"/>
@@ -5739,12 +5790,9 @@
       </w:r>
     </w:p>
     <w:p/>
-    <w:p/>
-    <w:p/>
-    <w:p/>
     <w:p>
       <w:pPr>
-        <w:pStyle w:val="Heading1"/>
+        <w:pStyle w:val="Ttulo1"/>
       </w:pPr>
       <w:bookmarkStart w:id="25" w:name="_Toc1514323406"/>
       <w:bookmarkStart w:id="26" w:name="_Toc162001665"/>
@@ -5779,7 +5827,7 @@
     </w:p>
     <w:p>
       <w:pPr>
-        <w:pStyle w:val="ListParagraph"/>
+        <w:pStyle w:val="Prrafodelista"/>
         <w:numPr>
           <w:ilvl w:val="0"/>
           <w:numId w:val="2"/>
@@ -5787,6 +5835,7 @@
         <w:jc w:val="both"/>
       </w:pPr>
       <w:r>
+        <w:lastRenderedPageBreak/>
         <w:t xml:space="preserve">Crearemos una pantalla de </w:t>
       </w:r>
       <w:proofErr w:type="spellStart"/>
@@ -5800,7 +5849,7 @@
     </w:p>
     <w:p>
       <w:pPr>
-        <w:pStyle w:val="ListParagraph"/>
+        <w:pStyle w:val="Prrafodelista"/>
         <w:numPr>
           <w:ilvl w:val="0"/>
           <w:numId w:val="2"/>
@@ -5829,7 +5878,7 @@
     </w:p>
     <w:p>
       <w:pPr>
-        <w:pStyle w:val="ListParagraph"/>
+        <w:pStyle w:val="Prrafodelista"/>
         <w:numPr>
           <w:ilvl w:val="0"/>
           <w:numId w:val="2"/>
@@ -5842,7 +5891,7 @@
     </w:p>
     <w:p>
       <w:pPr>
-        <w:pStyle w:val="ListParagraph"/>
+        <w:pStyle w:val="Prrafodelista"/>
         <w:numPr>
           <w:ilvl w:val="0"/>
           <w:numId w:val="2"/>
@@ -5855,7 +5904,7 @@
     </w:p>
     <w:p>
       <w:pPr>
-        <w:pStyle w:val="ListParagraph"/>
+        <w:pStyle w:val="Prrafodelista"/>
         <w:numPr>
           <w:ilvl w:val="0"/>
           <w:numId w:val="2"/>
@@ -5877,7 +5926,7 @@
     </w:p>
     <w:p>
       <w:pPr>
-        <w:pStyle w:val="ListParagraph"/>
+        <w:pStyle w:val="Prrafodelista"/>
         <w:numPr>
           <w:ilvl w:val="0"/>
           <w:numId w:val="2"/>
@@ -5934,7 +5983,7 @@
     </w:p>
     <w:p>
       <w:pPr>
-        <w:pStyle w:val="ListParagraph"/>
+        <w:pStyle w:val="Prrafodelista"/>
         <w:numPr>
           <w:ilvl w:val="0"/>
           <w:numId w:val="1"/>
@@ -5947,7 +5996,7 @@
     </w:p>
     <w:p>
       <w:pPr>
-        <w:pStyle w:val="ListParagraph"/>
+        <w:pStyle w:val="Prrafodelista"/>
         <w:numPr>
           <w:ilvl w:val="0"/>
           <w:numId w:val="1"/>
@@ -5960,7 +6009,7 @@
     </w:p>
     <w:p>
       <w:pPr>
-        <w:pStyle w:val="ListParagraph"/>
+        <w:pStyle w:val="Prrafodelista"/>
         <w:numPr>
           <w:ilvl w:val="0"/>
           <w:numId w:val="1"/>
@@ -5973,7 +6022,7 @@
     </w:p>
     <w:p>
       <w:pPr>
-        <w:pStyle w:val="ListParagraph"/>
+        <w:pStyle w:val="Prrafodelista"/>
         <w:numPr>
           <w:ilvl w:val="0"/>
           <w:numId w:val="1"/>
@@ -5994,7 +6043,7 @@
     </w:p>
     <w:p>
       <w:pPr>
-        <w:pStyle w:val="ListParagraph"/>
+        <w:pStyle w:val="Prrafodelista"/>
         <w:numPr>
           <w:ilvl w:val="0"/>
           <w:numId w:val="5"/>
@@ -6007,7 +6056,7 @@
     </w:p>
     <w:p>
       <w:pPr>
-        <w:pStyle w:val="ListParagraph"/>
+        <w:pStyle w:val="Prrafodelista"/>
         <w:numPr>
           <w:ilvl w:val="0"/>
           <w:numId w:val="5"/>
@@ -6039,7 +6088,7 @@
     </w:p>
     <w:p>
       <w:pPr>
-        <w:pStyle w:val="ListParagraph"/>
+        <w:pStyle w:val="Prrafodelista"/>
         <w:numPr>
           <w:ilvl w:val="0"/>
           <w:numId w:val="11"/>
@@ -6052,7 +6101,7 @@
     </w:p>
     <w:p>
       <w:pPr>
-        <w:pStyle w:val="ListParagraph"/>
+        <w:pStyle w:val="Prrafodelista"/>
         <w:numPr>
           <w:ilvl w:val="0"/>
           <w:numId w:val="11"/>
@@ -6065,7 +6114,7 @@
     </w:p>
     <w:p>
       <w:pPr>
-        <w:pStyle w:val="ListParagraph"/>
+        <w:pStyle w:val="Prrafodelista"/>
         <w:numPr>
           <w:ilvl w:val="0"/>
           <w:numId w:val="11"/>
@@ -6073,6 +6122,19 @@
         <w:jc w:val="both"/>
       </w:pPr>
       <w:r>
+        <w:t>Salud</w:t>
+      </w:r>
+    </w:p>
+    <w:p>
+      <w:pPr>
+        <w:pStyle w:val="Prrafodelista"/>
+        <w:numPr>
+          <w:ilvl w:val="0"/>
+          <w:numId w:val="11"/>
+        </w:numPr>
+        <w:jc w:val="both"/>
+      </w:pPr>
+      <w:r>
         <w:t>Estudios</w:t>
       </w:r>
     </w:p>
@@ -6092,13 +6154,14 @@
     <w:p/>
     <w:p>
       <w:pPr>
-        <w:pStyle w:val="Heading1"/>
+        <w:pStyle w:val="Ttulo1"/>
       </w:pPr>
       <w:r>
         <w:br w:type="page"/>
       </w:r>
       <w:bookmarkStart w:id="31" w:name="_Toc162704627"/>
       <w:r>
+        <w:lastRenderedPageBreak/>
         <w:t>Prototipo</w:t>
       </w:r>
       <w:r>
@@ -6143,7 +6206,7 @@
                     </pic:cNvPicPr>
                   </pic:nvPicPr>
                   <pic:blipFill>
-                    <a:blip r:embed="rId6" cstate="print">
+                    <a:blip r:embed="rId8" cstate="print">
                       <a:extLst>
                         <a:ext uri="{28A0092B-C50C-407E-A947-70E740481C1C}">
                           <a14:useLocalDpi xmlns:a14="http://schemas.microsoft.com/office/drawing/2010/main" val="0"/>
@@ -6219,7 +6282,7 @@
                     </pic:cNvPicPr>
                   </pic:nvPicPr>
                   <pic:blipFill>
-                    <a:blip r:embed="rId7" cstate="print">
+                    <a:blip r:embed="rId9" cstate="print">
                       <a:extLst>
                         <a:ext uri="{28A0092B-C50C-407E-A947-70E740481C1C}">
                           <a14:useLocalDpi xmlns:a14="http://schemas.microsoft.com/office/drawing/2010/main" val="0"/>
@@ -6272,6 +6335,7 @@
         <w:rPr>
           <w:noProof/>
         </w:rPr>
+        <w:lastRenderedPageBreak/>
         <w:drawing>
           <wp:anchor distT="0" distB="0" distL="114300" distR="114300" simplePos="0" relativeHeight="251658245" behindDoc="0" locked="0" layoutInCell="1" allowOverlap="1" wp14:anchorId="0E68BD42" wp14:editId="61273E58">
             <wp:simplePos x="0" y="0"/>
@@ -6298,7 +6362,7 @@
                     </pic:cNvPicPr>
                   </pic:nvPicPr>
                   <pic:blipFill>
-                    <a:blip r:embed="rId8" cstate="print">
+                    <a:blip r:embed="rId10" cstate="print">
                       <a:extLst>
                         <a:ext uri="{28A0092B-C50C-407E-A947-70E740481C1C}">
                           <a14:useLocalDpi xmlns:a14="http://schemas.microsoft.com/office/drawing/2010/main" val="0"/>
@@ -6381,7 +6445,7 @@
 </file>
 
 <file path=word/numbering.xml><?xml version="1.0" encoding="utf-8"?>
-<w:numbering xmlns:wpc="http://schemas.microsoft.com/office/word/2010/wordprocessingCanvas" xmlns:cx="http://schemas.microsoft.com/office/drawing/2014/chartex" xmlns:cx1="http://schemas.microsoft.com/office/drawing/2015/9/8/chartex" xmlns:cx2="http://schemas.microsoft.com/office/drawing/2015/10/21/chartex" xmlns:cx3="http://schemas.microsoft.com/office/drawing/2016/5/9/chartex" xmlns:cx4="http://schemas.microsoft.com/office/drawing/2016/5/10/chartex" xmlns:cx5="http://schemas.microsoft.com/office/drawing/2016/5/11/chartex" xmlns:cx6="http://schemas.microsoft.com/office/drawing/2016/5/12/chartex" xmlns:cx7="http://schemas.microsoft.com/office/drawing/2016/5/13/chartex" xmlns:cx8="http://schemas.microsoft.com/office/drawing/2016/5/14/chartex" xmlns:mc="http://schemas.openxmlformats.org/markup-compatibility/2006" xmlns:aink="http://schemas.microsoft.com/office/drawing/2016/ink" xmlns:am3d="http://schemas.microsoft.com/office/drawing/2017/model3d" xmlns:o="urn:schemas-microsoft-com:office:office" xmlns:oel="http://schemas.microsoft.com/office/2019/extlst" xmlns:r="http://schemas.openxmlformats.org/officeDocument/2006/relationships" xmlns:m="http://schemas.openxmlformats.org/officeDocument/2006/math" xmlns:v="urn:schemas-microsoft-com:vml" xmlns:wp14="http://schemas.microsoft.com/office/word/2010/wordprocessingDrawing" xmlns:wp="http://schemas.openxmlformats.org/drawingml/2006/wordprocessingDrawing" xmlns:w10="urn:schemas-microsoft-com:office:word" xmlns:w="http://schemas.openxmlformats.org/wordprocessingml/2006/main" xmlns:w14="http://schemas.microsoft.com/office/word/2010/wordml" xmlns:w15="http://schemas.microsoft.com/office/word/2012/wordml" xmlns:w16cex="http://schemas.microsoft.com/office/word/2018/wordml/cex" xmlns:w16cid="http://schemas.microsoft.com/office/word/2016/wordml/cid" xmlns:w16="http://schemas.microsoft.com/office/word/2018/wordml" xmlns:w16du="http://schemas.microsoft.com/office/word/2023/wordml/word16du" xmlns:w16sdtdh="http://schemas.microsoft.com/office/word/2020/wordml/sdtdatahash" xmlns:w16se="http://schemas.microsoft.com/office/word/2015/wordml/symex" xmlns:wpg="http://schemas.microsoft.com/office/word/2010/wordprocessingGroup" xmlns:wpi="http://schemas.microsoft.com/office/word/2010/wordprocessingInk" xmlns:wne="http://schemas.microsoft.com/office/word/2006/wordml" xmlns:wps="http://schemas.microsoft.com/office/word/2010/wordprocessingShape" mc:Ignorable="w14 w15 w16se w16cid w16 w16cex w16sdtdh w16du wp14">
+<w:numbering xmlns:wpc="http://schemas.microsoft.com/office/word/2010/wordprocessingCanvas" xmlns:cx="http://schemas.microsoft.com/office/drawing/2014/chartex" xmlns:cx1="http://schemas.microsoft.com/office/drawing/2015/9/8/chartex" xmlns:cx2="http://schemas.microsoft.com/office/drawing/2015/10/21/chartex" xmlns:cx3="http://schemas.microsoft.com/office/drawing/2016/5/9/chartex" xmlns:cx4="http://schemas.microsoft.com/office/drawing/2016/5/10/chartex" xmlns:cx5="http://schemas.microsoft.com/office/drawing/2016/5/11/chartex" xmlns:cx6="http://schemas.microsoft.com/office/drawing/2016/5/12/chartex" xmlns:cx7="http://schemas.microsoft.com/office/drawing/2016/5/13/chartex" xmlns:cx8="http://schemas.microsoft.com/office/drawing/2016/5/14/chartex" xmlns:mc="http://schemas.openxmlformats.org/markup-compatibility/2006" xmlns:aink="http://schemas.microsoft.com/office/drawing/2016/ink" xmlns:am3d="http://schemas.microsoft.com/office/drawing/2017/model3d" xmlns:o="urn:schemas-microsoft-com:office:office" xmlns:oel="http://schemas.microsoft.com/office/2019/extlst" xmlns:r="http://schemas.openxmlformats.org/officeDocument/2006/relationships" xmlns:m="http://schemas.openxmlformats.org/officeDocument/2006/math" xmlns:v="urn:schemas-microsoft-com:vml" xmlns:wp14="http://schemas.microsoft.com/office/word/2010/wordprocessingDrawing" xmlns:wp="http://schemas.openxmlformats.org/drawingml/2006/wordprocessingDrawing" xmlns:w10="urn:schemas-microsoft-com:office:word" xmlns:w="http://schemas.openxmlformats.org/wordprocessingml/2006/main" xmlns:w14="http://schemas.microsoft.com/office/word/2010/wordml" xmlns:w15="http://schemas.microsoft.com/office/word/2012/wordml" xmlns:w16cex="http://schemas.microsoft.com/office/word/2018/wordml/cex" xmlns:w16cid="http://schemas.microsoft.com/office/word/2016/wordml/cid" xmlns:w16="http://schemas.microsoft.com/office/word/2018/wordml" xmlns:w16sdtdh="http://schemas.microsoft.com/office/word/2020/wordml/sdtdatahash" xmlns:w16se="http://schemas.microsoft.com/office/word/2015/wordml/symex" xmlns:wpg="http://schemas.microsoft.com/office/word/2010/wordprocessingGroup" xmlns:wpi="http://schemas.microsoft.com/office/word/2010/wordprocessingInk" xmlns:wne="http://schemas.microsoft.com/office/word/2006/wordml" xmlns:wps="http://schemas.microsoft.com/office/word/2010/wordprocessingShape" mc:Ignorable="w14 w15 w16se w16cid w16 w16cex w16sdtdh wp14">
   <w:abstractNum w:abstractNumId="0" w15:restartNumberingAfterBreak="0">
     <w:nsid w:val="051373D5"/>
     <w:multiLevelType w:val="hybridMultilevel"/>
@@ -7287,6 +7351,119 @@
     </w:lvl>
   </w:abstractNum>
   <w:abstractNum w:abstractNumId="8" w15:restartNumberingAfterBreak="0">
+    <w:nsid w:val="52BE1491"/>
+    <w:multiLevelType w:val="hybridMultilevel"/>
+    <w:tmpl w:val="7B3288CC"/>
+    <w:lvl w:ilvl="0" w:tplc="0C0A0001">
+      <w:start w:val="1"/>
+      <w:numFmt w:val="bullet"/>
+      <w:lvlText w:val=""/>
+      <w:lvlJc w:val="left"/>
+      <w:pPr>
+        <w:ind w:left="720" w:hanging="360"/>
+      </w:pPr>
+      <w:rPr>
+        <w:rFonts w:ascii="Symbol" w:hAnsi="Symbol" w:hint="default"/>
+      </w:rPr>
+    </w:lvl>
+    <w:lvl w:ilvl="1" w:tplc="0C0A0003" w:tentative="1">
+      <w:start w:val="1"/>
+      <w:numFmt w:val="bullet"/>
+      <w:lvlText w:val="o"/>
+      <w:lvlJc w:val="left"/>
+      <w:pPr>
+        <w:ind w:left="1440" w:hanging="360"/>
+      </w:pPr>
+      <w:rPr>
+        <w:rFonts w:ascii="Courier New" w:hAnsi="Courier New" w:cs="Courier New" w:hint="default"/>
+      </w:rPr>
+    </w:lvl>
+    <w:lvl w:ilvl="2" w:tplc="0C0A0005" w:tentative="1">
+      <w:start w:val="1"/>
+      <w:numFmt w:val="bullet"/>
+      <w:lvlText w:val=""/>
+      <w:lvlJc w:val="left"/>
+      <w:pPr>
+        <w:ind w:left="2160" w:hanging="360"/>
+      </w:pPr>
+      <w:rPr>
+        <w:rFonts w:ascii="Wingdings" w:hAnsi="Wingdings" w:hint="default"/>
+      </w:rPr>
+    </w:lvl>
+    <w:lvl w:ilvl="3" w:tplc="0C0A0001" w:tentative="1">
+      <w:start w:val="1"/>
+      <w:numFmt w:val="bullet"/>
+      <w:lvlText w:val=""/>
+      <w:lvlJc w:val="left"/>
+      <w:pPr>
+        <w:ind w:left="2880" w:hanging="360"/>
+      </w:pPr>
+      <w:rPr>
+        <w:rFonts w:ascii="Symbol" w:hAnsi="Symbol" w:hint="default"/>
+      </w:rPr>
+    </w:lvl>
+    <w:lvl w:ilvl="4" w:tplc="0C0A0003" w:tentative="1">
+      <w:start w:val="1"/>
+      <w:numFmt w:val="bullet"/>
+      <w:lvlText w:val="o"/>
+      <w:lvlJc w:val="left"/>
+      <w:pPr>
+        <w:ind w:left="3600" w:hanging="360"/>
+      </w:pPr>
+      <w:rPr>
+        <w:rFonts w:ascii="Courier New" w:hAnsi="Courier New" w:cs="Courier New" w:hint="default"/>
+      </w:rPr>
+    </w:lvl>
+    <w:lvl w:ilvl="5" w:tplc="0C0A0005" w:tentative="1">
+      <w:start w:val="1"/>
+      <w:numFmt w:val="bullet"/>
+      <w:lvlText w:val=""/>
+      <w:lvlJc w:val="left"/>
+      <w:pPr>
+        <w:ind w:left="4320" w:hanging="360"/>
+      </w:pPr>
+      <w:rPr>
+        <w:rFonts w:ascii="Wingdings" w:hAnsi="Wingdings" w:hint="default"/>
+      </w:rPr>
+    </w:lvl>
+    <w:lvl w:ilvl="6" w:tplc="0C0A0001" w:tentative="1">
+      <w:start w:val="1"/>
+      <w:numFmt w:val="bullet"/>
+      <w:lvlText w:val=""/>
+      <w:lvlJc w:val="left"/>
+      <w:pPr>
+        <w:ind w:left="5040" w:hanging="360"/>
+      </w:pPr>
+      <w:rPr>
+        <w:rFonts w:ascii="Symbol" w:hAnsi="Symbol" w:hint="default"/>
+      </w:rPr>
+    </w:lvl>
+    <w:lvl w:ilvl="7" w:tplc="0C0A0003" w:tentative="1">
+      <w:start w:val="1"/>
+      <w:numFmt w:val="bullet"/>
+      <w:lvlText w:val="o"/>
+      <w:lvlJc w:val="left"/>
+      <w:pPr>
+        <w:ind w:left="5760" w:hanging="360"/>
+      </w:pPr>
+      <w:rPr>
+        <w:rFonts w:ascii="Courier New" w:hAnsi="Courier New" w:cs="Courier New" w:hint="default"/>
+      </w:rPr>
+    </w:lvl>
+    <w:lvl w:ilvl="8" w:tplc="0C0A0005" w:tentative="1">
+      <w:start w:val="1"/>
+      <w:numFmt w:val="bullet"/>
+      <w:lvlText w:val=""/>
+      <w:lvlJc w:val="left"/>
+      <w:pPr>
+        <w:ind w:left="6480" w:hanging="360"/>
+      </w:pPr>
+      <w:rPr>
+        <w:rFonts w:ascii="Wingdings" w:hAnsi="Wingdings" w:hint="default"/>
+      </w:rPr>
+    </w:lvl>
+  </w:abstractNum>
+  <w:abstractNum w:abstractNumId="9" w15:restartNumberingAfterBreak="0">
     <w:nsid w:val="5DF69E09"/>
     <w:multiLevelType w:val="hybridMultilevel"/>
     <w:tmpl w:val="FFFFFFFF"/>
@@ -7399,7 +7576,7 @@
       </w:rPr>
     </w:lvl>
   </w:abstractNum>
-  <w:abstractNum w:abstractNumId="9" w15:restartNumberingAfterBreak="0">
+  <w:abstractNum w:abstractNumId="10" w15:restartNumberingAfterBreak="0">
     <w:nsid w:val="680C9677"/>
     <w:multiLevelType w:val="hybridMultilevel"/>
     <w:tmpl w:val="FFFFFFFF"/>
@@ -7512,7 +7689,7 @@
       </w:rPr>
     </w:lvl>
   </w:abstractNum>
-  <w:abstractNum w:abstractNumId="10" w15:restartNumberingAfterBreak="0">
+  <w:abstractNum w:abstractNumId="11" w15:restartNumberingAfterBreak="0">
     <w:nsid w:val="707A4B25"/>
     <w:multiLevelType w:val="hybridMultilevel"/>
     <w:tmpl w:val="FFFFFFFF"/>
@@ -7625,7 +7802,7 @@
       </w:rPr>
     </w:lvl>
   </w:abstractNum>
-  <w:abstractNum w:abstractNumId="11" w15:restartNumberingAfterBreak="0">
+  <w:abstractNum w:abstractNumId="12" w15:restartNumberingAfterBreak="0">
     <w:nsid w:val="7B254490"/>
     <w:multiLevelType w:val="hybridMultilevel"/>
     <w:tmpl w:val="FFFFFFFF"/>
@@ -7757,16 +7934,16 @@
     <w:abstractNumId w:val="6"/>
   </w:num>
   <w:num w:numId="7" w16cid:durableId="1512453428">
+    <w:abstractNumId w:val="10"/>
+  </w:num>
+  <w:num w:numId="8" w16cid:durableId="784616074">
     <w:abstractNumId w:val="9"/>
   </w:num>
-  <w:num w:numId="8" w16cid:durableId="784616074">
-    <w:abstractNumId w:val="8"/>
-  </w:num>
   <w:num w:numId="9" w16cid:durableId="964702115">
-    <w:abstractNumId w:val="11"/>
+    <w:abstractNumId w:val="12"/>
   </w:num>
   <w:num w:numId="10" w16cid:durableId="2145271862">
-    <w:abstractNumId w:val="10"/>
+    <w:abstractNumId w:val="11"/>
   </w:num>
   <w:num w:numId="11" w16cid:durableId="595358305">
     <w:abstractNumId w:val="5"/>
@@ -7774,11 +7951,14 @@
   <w:num w:numId="12" w16cid:durableId="697894578">
     <w:abstractNumId w:val="0"/>
   </w:num>
+  <w:num w:numId="13" w16cid:durableId="106777633">
+    <w:abstractNumId w:val="8"/>
+  </w:num>
 </w:numbering>
 </file>
 
 <file path=word/styles.xml><?xml version="1.0" encoding="utf-8"?>
-<w:styles xmlns:mc="http://schemas.openxmlformats.org/markup-compatibility/2006" xmlns:r="http://schemas.openxmlformats.org/officeDocument/2006/relationships" xmlns:w="http://schemas.openxmlformats.org/wordprocessingml/2006/main" xmlns:w14="http://schemas.microsoft.com/office/word/2010/wordml" xmlns:w15="http://schemas.microsoft.com/office/word/2012/wordml" xmlns:w16cex="http://schemas.microsoft.com/office/word/2018/wordml/cex" xmlns:w16cid="http://schemas.microsoft.com/office/word/2016/wordml/cid" xmlns:w16="http://schemas.microsoft.com/office/word/2018/wordml" xmlns:w16du="http://schemas.microsoft.com/office/word/2023/wordml/word16du" xmlns:w16sdtdh="http://schemas.microsoft.com/office/word/2020/wordml/sdtdatahash" xmlns:w16se="http://schemas.microsoft.com/office/word/2015/wordml/symex" mc:Ignorable="w14 w15 w16se w16cid w16 w16cex w16sdtdh w16du">
+<w:styles xmlns:mc="http://schemas.openxmlformats.org/markup-compatibility/2006" xmlns:r="http://schemas.openxmlformats.org/officeDocument/2006/relationships" xmlns:w="http://schemas.openxmlformats.org/wordprocessingml/2006/main" xmlns:w14="http://schemas.microsoft.com/office/word/2010/wordml" xmlns:w15="http://schemas.microsoft.com/office/word/2012/wordml" xmlns:w16cex="http://schemas.microsoft.com/office/word/2018/wordml/cex" xmlns:w16cid="http://schemas.microsoft.com/office/word/2016/wordml/cid" xmlns:w16="http://schemas.microsoft.com/office/word/2018/wordml" xmlns:w16sdtdh="http://schemas.microsoft.com/office/word/2020/wordml/sdtdatahash" xmlns:w16se="http://schemas.microsoft.com/office/word/2015/wordml/symex" mc:Ignorable="w14 w15 w16se w16cid w16 w16cex w16sdtdh">
   <w:docDefaults>
     <w:rPrDefault>
       <w:rPr>
@@ -8178,11 +8358,11 @@
     <w:name w:val="Normal"/>
     <w:qFormat/>
   </w:style>
-  <w:style w:type="paragraph" w:styleId="Heading1">
+  <w:style w:type="paragraph" w:styleId="Ttulo1">
     <w:name w:val="heading 1"/>
     <w:basedOn w:val="Normal"/>
     <w:next w:val="Normal"/>
-    <w:link w:val="Heading1Char"/>
+    <w:link w:val="Ttulo1Car"/>
     <w:uiPriority w:val="9"/>
     <w:qFormat/>
     <w:rsid w:val="0041529B"/>
@@ -8199,11 +8379,11 @@
       <w:szCs w:val="40"/>
     </w:rPr>
   </w:style>
-  <w:style w:type="paragraph" w:styleId="Heading2">
+  <w:style w:type="paragraph" w:styleId="Ttulo2">
     <w:name w:val="heading 2"/>
     <w:basedOn w:val="Normal"/>
     <w:next w:val="Normal"/>
-    <w:link w:val="Heading2Char"/>
+    <w:link w:val="Ttulo2Car"/>
     <w:uiPriority w:val="9"/>
     <w:semiHidden/>
     <w:unhideWhenUsed/>
@@ -8222,11 +8402,11 @@
       <w:szCs w:val="32"/>
     </w:rPr>
   </w:style>
-  <w:style w:type="paragraph" w:styleId="Heading3">
+  <w:style w:type="paragraph" w:styleId="Ttulo3">
     <w:name w:val="heading 3"/>
     <w:basedOn w:val="Normal"/>
     <w:next w:val="Normal"/>
-    <w:link w:val="Heading3Char"/>
+    <w:link w:val="Ttulo3Car"/>
     <w:uiPriority w:val="9"/>
     <w:semiHidden/>
     <w:unhideWhenUsed/>
@@ -8245,11 +8425,11 @@
       <w:szCs w:val="28"/>
     </w:rPr>
   </w:style>
-  <w:style w:type="paragraph" w:styleId="Heading4">
+  <w:style w:type="paragraph" w:styleId="Ttulo4">
     <w:name w:val="heading 4"/>
     <w:basedOn w:val="Normal"/>
     <w:next w:val="Normal"/>
-    <w:link w:val="Heading4Char"/>
+    <w:link w:val="Ttulo4Car"/>
     <w:uiPriority w:val="9"/>
     <w:semiHidden/>
     <w:unhideWhenUsed/>
@@ -8268,11 +8448,11 @@
       <w:color w:val="0F4761" w:themeColor="accent1" w:themeShade="BF"/>
     </w:rPr>
   </w:style>
-  <w:style w:type="paragraph" w:styleId="Heading5">
+  <w:style w:type="paragraph" w:styleId="Ttulo5">
     <w:name w:val="heading 5"/>
     <w:basedOn w:val="Normal"/>
     <w:next w:val="Normal"/>
-    <w:link w:val="Heading5Char"/>
+    <w:link w:val="Ttulo5Car"/>
     <w:uiPriority w:val="9"/>
     <w:semiHidden/>
     <w:unhideWhenUsed/>
@@ -8289,11 +8469,11 @@
       <w:color w:val="0F4761" w:themeColor="accent1" w:themeShade="BF"/>
     </w:rPr>
   </w:style>
-  <w:style w:type="paragraph" w:styleId="Heading6">
+  <w:style w:type="paragraph" w:styleId="Ttulo6">
     <w:name w:val="heading 6"/>
     <w:basedOn w:val="Normal"/>
     <w:next w:val="Normal"/>
-    <w:link w:val="Heading6Char"/>
+    <w:link w:val="Ttulo6Car"/>
     <w:uiPriority w:val="9"/>
     <w:semiHidden/>
     <w:unhideWhenUsed/>
@@ -8312,11 +8492,11 @@
       <w:color w:val="595959" w:themeColor="text1" w:themeTint="A6"/>
     </w:rPr>
   </w:style>
-  <w:style w:type="paragraph" w:styleId="Heading7">
+  <w:style w:type="paragraph" w:styleId="Ttulo7">
     <w:name w:val="heading 7"/>
     <w:basedOn w:val="Normal"/>
     <w:next w:val="Normal"/>
-    <w:link w:val="Heading7Char"/>
+    <w:link w:val="Ttulo7Car"/>
     <w:uiPriority w:val="9"/>
     <w:semiHidden/>
     <w:unhideWhenUsed/>
@@ -8333,11 +8513,11 @@
       <w:color w:val="595959" w:themeColor="text1" w:themeTint="A6"/>
     </w:rPr>
   </w:style>
-  <w:style w:type="paragraph" w:styleId="Heading8">
+  <w:style w:type="paragraph" w:styleId="Ttulo8">
     <w:name w:val="heading 8"/>
     <w:basedOn w:val="Normal"/>
     <w:next w:val="Normal"/>
-    <w:link w:val="Heading8Char"/>
+    <w:link w:val="Ttulo8Car"/>
     <w:uiPriority w:val="9"/>
     <w:semiHidden/>
     <w:unhideWhenUsed/>
@@ -8356,11 +8536,11 @@
       <w:color w:val="272727" w:themeColor="text1" w:themeTint="D8"/>
     </w:rPr>
   </w:style>
-  <w:style w:type="paragraph" w:styleId="Heading9">
+  <w:style w:type="paragraph" w:styleId="Ttulo9">
     <w:name w:val="heading 9"/>
     <w:basedOn w:val="Normal"/>
     <w:next w:val="Normal"/>
-    <w:link w:val="Heading9Char"/>
+    <w:link w:val="Ttulo9Car"/>
     <w:uiPriority w:val="9"/>
     <w:semiHidden/>
     <w:unhideWhenUsed/>
@@ -8377,13 +8557,13 @@
       <w:color w:val="272727" w:themeColor="text1" w:themeTint="D8"/>
     </w:rPr>
   </w:style>
-  <w:style w:type="character" w:default="1" w:styleId="DefaultParagraphFont">
+  <w:style w:type="character" w:default="1" w:styleId="Fuentedeprrafopredeter">
     <w:name w:val="Default Paragraph Font"/>
     <w:uiPriority w:val="1"/>
     <w:semiHidden/>
     <w:unhideWhenUsed/>
   </w:style>
-  <w:style w:type="table" w:default="1" w:styleId="TableNormal">
+  <w:style w:type="table" w:default="1" w:styleId="Tablanormal">
     <w:name w:val="Normal Table"/>
     <w:uiPriority w:val="99"/>
     <w:semiHidden/>
@@ -8398,16 +8578,16 @@
       </w:tblCellMar>
     </w:tblPr>
   </w:style>
-  <w:style w:type="numbering" w:default="1" w:styleId="NoList">
+  <w:style w:type="numbering" w:default="1" w:styleId="Sinlista">
     <w:name w:val="No List"/>
     <w:uiPriority w:val="99"/>
     <w:semiHidden/>
     <w:unhideWhenUsed/>
   </w:style>
-  <w:style w:type="character" w:customStyle="1" w:styleId="Heading1Char">
-    <w:name w:val="Heading 1 Char"/>
-    <w:basedOn w:val="DefaultParagraphFont"/>
-    <w:link w:val="Heading1"/>
+  <w:style w:type="character" w:customStyle="1" w:styleId="Ttulo1Car">
+    <w:name w:val="Título 1 Car"/>
+    <w:basedOn w:val="Fuentedeprrafopredeter"/>
+    <w:link w:val="Ttulo1"/>
     <w:uiPriority w:val="9"/>
     <w:rsid w:val="0041529B"/>
     <w:rPr>
@@ -8417,10 +8597,10 @@
       <w:szCs w:val="40"/>
     </w:rPr>
   </w:style>
-  <w:style w:type="character" w:customStyle="1" w:styleId="Heading2Char">
-    <w:name w:val="Heading 2 Char"/>
-    <w:basedOn w:val="DefaultParagraphFont"/>
-    <w:link w:val="Heading2"/>
+  <w:style w:type="character" w:customStyle="1" w:styleId="Ttulo2Car">
+    <w:name w:val="Título 2 Car"/>
+    <w:basedOn w:val="Fuentedeprrafopredeter"/>
+    <w:link w:val="Ttulo2"/>
     <w:uiPriority w:val="9"/>
     <w:semiHidden/>
     <w:rsid w:val="0041529B"/>
@@ -8431,10 +8611,10 @@
       <w:szCs w:val="32"/>
     </w:rPr>
   </w:style>
-  <w:style w:type="character" w:customStyle="1" w:styleId="Heading3Char">
-    <w:name w:val="Heading 3 Char"/>
-    <w:basedOn w:val="DefaultParagraphFont"/>
-    <w:link w:val="Heading3"/>
+  <w:style w:type="character" w:customStyle="1" w:styleId="Ttulo3Car">
+    <w:name w:val="Título 3 Car"/>
+    <w:basedOn w:val="Fuentedeprrafopredeter"/>
+    <w:link w:val="Ttulo3"/>
     <w:uiPriority w:val="9"/>
     <w:semiHidden/>
     <w:rsid w:val="0041529B"/>
@@ -8445,10 +8625,10 @@
       <w:szCs w:val="28"/>
     </w:rPr>
   </w:style>
-  <w:style w:type="character" w:customStyle="1" w:styleId="Heading4Char">
-    <w:name w:val="Heading 4 Char"/>
-    <w:basedOn w:val="DefaultParagraphFont"/>
-    <w:link w:val="Heading4"/>
+  <w:style w:type="character" w:customStyle="1" w:styleId="Ttulo4Car">
+    <w:name w:val="Título 4 Car"/>
+    <w:basedOn w:val="Fuentedeprrafopredeter"/>
+    <w:link w:val="Ttulo4"/>
     <w:uiPriority w:val="9"/>
     <w:semiHidden/>
     <w:rsid w:val="0041529B"/>
@@ -8459,10 +8639,10 @@
       <w:color w:val="0F4761" w:themeColor="accent1" w:themeShade="BF"/>
     </w:rPr>
   </w:style>
-  <w:style w:type="character" w:customStyle="1" w:styleId="Heading5Char">
-    <w:name w:val="Heading 5 Char"/>
-    <w:basedOn w:val="DefaultParagraphFont"/>
-    <w:link w:val="Heading5"/>
+  <w:style w:type="character" w:customStyle="1" w:styleId="Ttulo5Car">
+    <w:name w:val="Título 5 Car"/>
+    <w:basedOn w:val="Fuentedeprrafopredeter"/>
+    <w:link w:val="Ttulo5"/>
     <w:uiPriority w:val="9"/>
     <w:semiHidden/>
     <w:rsid w:val="0041529B"/>
@@ -8471,10 +8651,10 @@
       <w:color w:val="0F4761" w:themeColor="accent1" w:themeShade="BF"/>
     </w:rPr>
   </w:style>
-  <w:style w:type="character" w:customStyle="1" w:styleId="Heading6Char">
-    <w:name w:val="Heading 6 Char"/>
-    <w:basedOn w:val="DefaultParagraphFont"/>
-    <w:link w:val="Heading6"/>
+  <w:style w:type="character" w:customStyle="1" w:styleId="Ttulo6Car">
+    <w:name w:val="Título 6 Car"/>
+    <w:basedOn w:val="Fuentedeprrafopredeter"/>
+    <w:link w:val="Ttulo6"/>
     <w:uiPriority w:val="9"/>
     <w:semiHidden/>
     <w:rsid w:val="0041529B"/>
@@ -8485,10 +8665,10 @@
       <w:color w:val="595959" w:themeColor="text1" w:themeTint="A6"/>
     </w:rPr>
   </w:style>
-  <w:style w:type="character" w:customStyle="1" w:styleId="Heading7Char">
-    <w:name w:val="Heading 7 Char"/>
-    <w:basedOn w:val="DefaultParagraphFont"/>
-    <w:link w:val="Heading7"/>
+  <w:style w:type="character" w:customStyle="1" w:styleId="Ttulo7Car">
+    <w:name w:val="Título 7 Car"/>
+    <w:basedOn w:val="Fuentedeprrafopredeter"/>
+    <w:link w:val="Ttulo7"/>
     <w:uiPriority w:val="9"/>
     <w:semiHidden/>
     <w:rsid w:val="0041529B"/>
@@ -8497,10 +8677,10 @@
       <w:color w:val="595959" w:themeColor="text1" w:themeTint="A6"/>
     </w:rPr>
   </w:style>
-  <w:style w:type="character" w:customStyle="1" w:styleId="Heading8Char">
-    <w:name w:val="Heading 8 Char"/>
-    <w:basedOn w:val="DefaultParagraphFont"/>
-    <w:link w:val="Heading8"/>
+  <w:style w:type="character" w:customStyle="1" w:styleId="Ttulo8Car">
+    <w:name w:val="Título 8 Car"/>
+    <w:basedOn w:val="Fuentedeprrafopredeter"/>
+    <w:link w:val="Ttulo8"/>
     <w:uiPriority w:val="9"/>
     <w:semiHidden/>
     <w:rsid w:val="0041529B"/>
@@ -8511,10 +8691,10 @@
       <w:color w:val="272727" w:themeColor="text1" w:themeTint="D8"/>
     </w:rPr>
   </w:style>
-  <w:style w:type="character" w:customStyle="1" w:styleId="Heading9Char">
-    <w:name w:val="Heading 9 Char"/>
-    <w:basedOn w:val="DefaultParagraphFont"/>
-    <w:link w:val="Heading9"/>
+  <w:style w:type="character" w:customStyle="1" w:styleId="Ttulo9Car">
+    <w:name w:val="Título 9 Car"/>
+    <w:basedOn w:val="Fuentedeprrafopredeter"/>
+    <w:link w:val="Ttulo9"/>
     <w:uiPriority w:val="9"/>
     <w:semiHidden/>
     <w:rsid w:val="0041529B"/>
@@ -8523,11 +8703,11 @@
       <w:color w:val="272727" w:themeColor="text1" w:themeTint="D8"/>
     </w:rPr>
   </w:style>
-  <w:style w:type="paragraph" w:styleId="Title">
+  <w:style w:type="paragraph" w:styleId="Ttulo">
     <w:name w:val="Title"/>
     <w:basedOn w:val="Normal"/>
     <w:next w:val="Normal"/>
-    <w:link w:val="TitleChar"/>
+    <w:link w:val="TtuloCar"/>
     <w:uiPriority w:val="10"/>
     <w:qFormat/>
     <w:rsid w:val="0041529B"/>
@@ -8543,10 +8723,10 @@
       <w:szCs w:val="56"/>
     </w:rPr>
   </w:style>
-  <w:style w:type="character" w:customStyle="1" w:styleId="TitleChar">
-    <w:name w:val="Title Char"/>
-    <w:basedOn w:val="DefaultParagraphFont"/>
-    <w:link w:val="Title"/>
+  <w:style w:type="character" w:customStyle="1" w:styleId="TtuloCar">
+    <w:name w:val="Título Car"/>
+    <w:basedOn w:val="Fuentedeprrafopredeter"/>
+    <w:link w:val="Ttulo"/>
     <w:uiPriority w:val="10"/>
     <w:rsid w:val="0041529B"/>
     <w:rPr>
@@ -8557,11 +8737,11 @@
       <w:szCs w:val="56"/>
     </w:rPr>
   </w:style>
-  <w:style w:type="paragraph" w:styleId="Subtitle">
+  <w:style w:type="paragraph" w:styleId="Subttulo">
     <w:name w:val="Subtitle"/>
     <w:basedOn w:val="Normal"/>
     <w:next w:val="Normal"/>
-    <w:link w:val="SubtitleChar"/>
+    <w:link w:val="SubttuloCar"/>
     <w:uiPriority w:val="11"/>
     <w:qFormat/>
     <w:rsid w:val="0041529B"/>
@@ -8578,10 +8758,10 @@
       <w:szCs w:val="28"/>
     </w:rPr>
   </w:style>
-  <w:style w:type="character" w:customStyle="1" w:styleId="SubtitleChar">
-    <w:name w:val="Subtitle Char"/>
-    <w:basedOn w:val="DefaultParagraphFont"/>
-    <w:link w:val="Subtitle"/>
+  <w:style w:type="character" w:customStyle="1" w:styleId="SubttuloCar">
+    <w:name w:val="Subtítulo Car"/>
+    <w:basedOn w:val="Fuentedeprrafopredeter"/>
+    <w:link w:val="Subttulo"/>
     <w:uiPriority w:val="11"/>
     <w:rsid w:val="0041529B"/>
     <w:rPr>
@@ -8592,11 +8772,11 @@
       <w:szCs w:val="28"/>
     </w:rPr>
   </w:style>
-  <w:style w:type="paragraph" w:styleId="Quote">
+  <w:style w:type="paragraph" w:styleId="Cita">
     <w:name w:val="Quote"/>
     <w:basedOn w:val="Normal"/>
     <w:next w:val="Normal"/>
-    <w:link w:val="QuoteChar"/>
+    <w:link w:val="CitaCar"/>
     <w:uiPriority w:val="29"/>
     <w:qFormat/>
     <w:rsid w:val="0041529B"/>
@@ -8610,10 +8790,10 @@
       <w:color w:val="404040" w:themeColor="text1" w:themeTint="BF"/>
     </w:rPr>
   </w:style>
-  <w:style w:type="character" w:customStyle="1" w:styleId="QuoteChar">
-    <w:name w:val="Quote Char"/>
-    <w:basedOn w:val="DefaultParagraphFont"/>
-    <w:link w:val="Quote"/>
+  <w:style w:type="character" w:customStyle="1" w:styleId="CitaCar">
+    <w:name w:val="Cita Car"/>
+    <w:basedOn w:val="Fuentedeprrafopredeter"/>
+    <w:link w:val="Cita"/>
     <w:uiPriority w:val="29"/>
     <w:rsid w:val="0041529B"/>
     <w:rPr>
@@ -8622,7 +8802,7 @@
       <w:color w:val="404040" w:themeColor="text1" w:themeTint="BF"/>
     </w:rPr>
   </w:style>
-  <w:style w:type="paragraph" w:styleId="ListParagraph">
+  <w:style w:type="paragraph" w:styleId="Prrafodelista">
     <w:name w:val="List Paragraph"/>
     <w:basedOn w:val="Normal"/>
     <w:uiPriority w:val="34"/>
@@ -8633,9 +8813,9 @@
       <w:contextualSpacing/>
     </w:pPr>
   </w:style>
-  <w:style w:type="character" w:styleId="IntenseEmphasis">
+  <w:style w:type="character" w:styleId="nfasisintenso">
     <w:name w:val="Intense Emphasis"/>
-    <w:basedOn w:val="DefaultParagraphFont"/>
+    <w:basedOn w:val="Fuentedeprrafopredeter"/>
     <w:uiPriority w:val="21"/>
     <w:qFormat/>
     <w:rsid w:val="0041529B"/>
@@ -8645,11 +8825,11 @@
       <w:color w:val="0F4761" w:themeColor="accent1" w:themeShade="BF"/>
     </w:rPr>
   </w:style>
-  <w:style w:type="paragraph" w:styleId="IntenseQuote">
+  <w:style w:type="paragraph" w:styleId="Citadestacada">
     <w:name w:val="Intense Quote"/>
     <w:basedOn w:val="Normal"/>
     <w:next w:val="Normal"/>
-    <w:link w:val="IntenseQuoteChar"/>
+    <w:link w:val="CitadestacadaCar"/>
     <w:uiPriority w:val="30"/>
     <w:qFormat/>
     <w:rsid w:val="0041529B"/>
@@ -8668,10 +8848,10 @@
       <w:color w:val="0F4761" w:themeColor="accent1" w:themeShade="BF"/>
     </w:rPr>
   </w:style>
-  <w:style w:type="character" w:customStyle="1" w:styleId="IntenseQuoteChar">
-    <w:name w:val="Intense Quote Char"/>
-    <w:basedOn w:val="DefaultParagraphFont"/>
-    <w:link w:val="IntenseQuote"/>
+  <w:style w:type="character" w:customStyle="1" w:styleId="CitadestacadaCar">
+    <w:name w:val="Cita destacada Car"/>
+    <w:basedOn w:val="Fuentedeprrafopredeter"/>
+    <w:link w:val="Citadestacada"/>
     <w:uiPriority w:val="30"/>
     <w:rsid w:val="0041529B"/>
     <w:rPr>
@@ -8680,9 +8860,9 @@
       <w:color w:val="0F4761" w:themeColor="accent1" w:themeShade="BF"/>
     </w:rPr>
   </w:style>
-  <w:style w:type="character" w:styleId="IntenseReference">
+  <w:style w:type="character" w:styleId="Referenciaintensa">
     <w:name w:val="Intense Reference"/>
-    <w:basedOn w:val="DefaultParagraphFont"/>
+    <w:basedOn w:val="Fuentedeprrafopredeter"/>
     <w:uiPriority w:val="32"/>
     <w:qFormat/>
     <w:rsid w:val="0041529B"/>
@@ -8694,9 +8874,9 @@
       <w:spacing w:val="5"/>
     </w:rPr>
   </w:style>
-  <w:style w:type="paragraph" w:styleId="TOCHeading">
+  <w:style w:type="paragraph" w:styleId="TtuloTDC">
     <w:name w:val="TOC Heading"/>
-    <w:basedOn w:val="Heading1"/>
+    <w:basedOn w:val="Ttulo1"/>
     <w:next w:val="Normal"/>
     <w:uiPriority w:val="39"/>
     <w:unhideWhenUsed/>
@@ -8714,7 +8894,7 @@
       <w14:ligatures w14:val="none"/>
     </w:rPr>
   </w:style>
-  <w:style w:type="paragraph" w:styleId="TOC1">
+  <w:style w:type="paragraph" w:styleId="TDC1">
     <w:name w:val="toc 1"/>
     <w:basedOn w:val="Normal"/>
     <w:next w:val="Normal"/>
@@ -8729,9 +8909,9 @@
       <w:spacing w:after="100"/>
     </w:pPr>
   </w:style>
-  <w:style w:type="character" w:styleId="Hyperlink">
+  <w:style w:type="character" w:styleId="Hipervnculo">
     <w:name w:val="Hyperlink"/>
-    <w:basedOn w:val="DefaultParagraphFont"/>
+    <w:basedOn w:val="Fuentedeprrafopredeter"/>
     <w:uiPriority w:val="99"/>
     <w:unhideWhenUsed/>
     <w:rsid w:val="00D57ADC"/>
@@ -8740,7 +8920,7 @@
       <w:u w:val="single"/>
     </w:rPr>
   </w:style>
-  <w:style w:type="paragraph" w:styleId="TOC2">
+  <w:style w:type="paragraph" w:styleId="TDC2">
     <w:name w:val="toc 2"/>
     <w:basedOn w:val="Normal"/>
     <w:next w:val="Normal"/>
@@ -8753,7 +8933,7 @@
       <w:ind w:left="220"/>
     </w:pPr>
   </w:style>
-  <w:style w:type="paragraph" w:styleId="TOC3">
+  <w:style w:type="paragraph" w:styleId="TDC3">
     <w:name w:val="toc 3"/>
     <w:basedOn w:val="Normal"/>
     <w:next w:val="Normal"/>
@@ -8770,7 +8950,7 @@
       <w:ind w:left="440"/>
     </w:pPr>
   </w:style>
-  <w:style w:type="paragraph" w:styleId="Revision">
+  <w:style w:type="paragraph" w:styleId="Revisin">
     <w:name w:val="Revision"/>
     <w:hidden/>
     <w:uiPriority w:val="99"/>
@@ -8780,10 +8960,10 @@
       <w:spacing w:after="0" w:line="240" w:lineRule="auto"/>
     </w:pPr>
   </w:style>
-  <w:style w:type="paragraph" w:styleId="BalloonText">
+  <w:style w:type="paragraph" w:styleId="Textodeglobo">
     <w:name w:val="Balloon Text"/>
     <w:basedOn w:val="Normal"/>
-    <w:link w:val="BalloonTextChar"/>
+    <w:link w:val="TextodegloboCar"/>
     <w:uiPriority w:val="99"/>
     <w:semiHidden/>
     <w:unhideWhenUsed/>
@@ -8797,10 +8977,10 @@
       <w:szCs w:val="18"/>
     </w:rPr>
   </w:style>
-  <w:style w:type="character" w:customStyle="1" w:styleId="BalloonTextChar">
-    <w:name w:val="Balloon Text Char"/>
-    <w:basedOn w:val="DefaultParagraphFont"/>
-    <w:link w:val="BalloonText"/>
+  <w:style w:type="character" w:customStyle="1" w:styleId="TextodegloboCar">
+    <w:name w:val="Texto de globo Car"/>
+    <w:basedOn w:val="Fuentedeprrafopredeter"/>
+    <w:link w:val="Textodeglobo"/>
     <w:uiPriority w:val="99"/>
     <w:semiHidden/>
     <w:rsid w:val="00130F9C"/>
@@ -8810,9 +8990,9 @@
       <w:szCs w:val="18"/>
     </w:rPr>
   </w:style>
-  <w:style w:type="table" w:styleId="TableGrid">
+  <w:style w:type="table" w:styleId="Tablaconcuadrcula">
     <w:name w:val="Table Grid"/>
-    <w:basedOn w:val="TableNormal"/>
+    <w:basedOn w:val="Tablanormal"/>
     <w:uiPriority w:val="59"/>
     <w:rsid w:val="00FB4123"/>
     <w:pPr>
@@ -8829,9 +9009,9 @@
       </w:tblBorders>
     </w:tblPr>
   </w:style>
-  <w:style w:type="paragraph" w:styleId="NoSpacing">
+  <w:style w:type="paragraph" w:styleId="Sinespaciado">
     <w:name w:val="No Spacing"/>
-    <w:link w:val="NoSpacingChar"/>
+    <w:link w:val="SinespaciadoCar"/>
     <w:uiPriority w:val="1"/>
     <w:qFormat/>
     <w:rsid w:val="006B4579"/>
@@ -8845,10 +9025,10 @@
       <w14:ligatures w14:val="none"/>
     </w:rPr>
   </w:style>
-  <w:style w:type="character" w:customStyle="1" w:styleId="NoSpacingChar">
-    <w:name w:val="No Spacing Char"/>
-    <w:basedOn w:val="DefaultParagraphFont"/>
-    <w:link w:val="NoSpacing"/>
+  <w:style w:type="character" w:customStyle="1" w:styleId="SinespaciadoCar">
+    <w:name w:val="Sin espaciado Car"/>
+    <w:basedOn w:val="Fuentedeprrafopredeter"/>
+    <w:link w:val="Sinespaciado"/>
     <w:uiPriority w:val="1"/>
     <w:rsid w:val="006B4579"/>
     <w:rPr>
@@ -8856,6 +9036,18 @@
       <w:kern w:val="0"/>
       <w:lang w:eastAsia="es-ES"/>
       <w14:ligatures w14:val="none"/>
+    </w:rPr>
+  </w:style>
+  <w:style w:type="character" w:styleId="Mencinsinresolver">
+    <w:name w:val="Unresolved Mention"/>
+    <w:basedOn w:val="Fuentedeprrafopredeter"/>
+    <w:uiPriority w:val="99"/>
+    <w:semiHidden/>
+    <w:unhideWhenUsed/>
+    <w:rsid w:val="00F01D50"/>
+    <w:rPr>
+      <w:color w:val="605E5C"/>
+      <w:shd w:val="clear" w:color="auto" w:fill="E1DFDD"/>
     </w:rPr>
   </w:style>
 </w:styles>
@@ -9164,7 +9356,6 @@
 <ds:datastoreItem xmlns:ds="http://schemas.openxmlformats.org/officeDocument/2006/customXml" ds:itemID="{46AA2DB2-848C-436A-AE42-7ABB874390E1}">
   <ds:schemaRefs>
     <ds:schemaRef ds:uri="http://schemas.openxmlformats.org/officeDocument/2006/bibliography"/>
-    <ds:schemaRef ds:uri="http://www.w3.org/2000/xmlns/"/>
   </ds:schemaRefs>
 </ds:datastoreItem>
 </file>
</xml_diff>